<commit_message>
functional writing to file
</commit_message>
<xml_diff>
--- a/cernobor/my_word.docx
+++ b/cernobor/my_word.docx
@@ -4,7 +4,87 @@
   <w:body>
     <w:p>
       <w:r>
-        <w:t>This is first paragraph of a MS Word file.</w:t>
+        <w:t>1</w:t>
+      </w:r>
+      <w:r>
+        <w:t>5</w:t>
+      </w:r>
+      <w:r>
+        <w:t>6</w:t>
+      </w:r>
+      <w:r>
+        <w:t>1</w:t>
+      </w:r>
+      <w:r>
+        <w:t>3</w:t>
+      </w:r>
+    </w:p>
+    <w:p>
+      <w:r>
+        <w:t>2</w:t>
+      </w:r>
+      <w:r>
+        <w:t>6</w:t>
+      </w:r>
+      <w:r>
+        <w:t>2</w:t>
+      </w:r>
+      <w:r>
+        <w:t>4</w:t>
+      </w:r>
+      <w:r>
+        <w:t>2</w:t>
+      </w:r>
+    </w:p>
+    <w:p>
+      <w:r>
+        <w:t>4</w:t>
+      </w:r>
+      <w:r>
+        <w:t>5</w:t>
+      </w:r>
+      <w:r>
+        <w:t>4</w:t>
+      </w:r>
+      <w:r>
+        <w:t>5</w:t>
+      </w:r>
+      <w:r>
+        <w:t>6</w:t>
+      </w:r>
+    </w:p>
+    <w:p>
+      <w:r>
+        <w:t>2</w:t>
+      </w:r>
+      <w:r>
+        <w:t>2</w:t>
+      </w:r>
+      <w:r>
+        <w:t>3</w:t>
+      </w:r>
+      <w:r>
+        <w:t>5</w:t>
+      </w:r>
+      <w:r>
+        <w:t>2</w:t>
+      </w:r>
+    </w:p>
+    <w:p>
+      <w:r>
+        <w:t>4</w:t>
+      </w:r>
+      <w:r>
+        <w:t>2</w:t>
+      </w:r>
+      <w:r>
+        <w:t>1</w:t>
+      </w:r>
+      <w:r>
+        <w:t>3</w:t>
+      </w:r>
+      <w:r>
+        <w:t>1</w:t>
       </w:r>
     </w:p>
     <w:sectPr>

</xml_diff>

<commit_message>
fully functional color code writing to docx
</commit_message>
<xml_diff>
--- a/cernobor/my_word.docx
+++ b/cernobor/my_word.docx
@@ -4,87 +4,1089 @@
   <w:body>
     <w:p>
       <w:r>
-        <w:t>1</w:t>
+        <w:rPr>
+          <w:rFonts w:ascii="Wingdings" w:hAnsi="Wingdings"/>
+          <w:color w:val="007800"/>
+        </w:rPr>
+        <w:t>n</w:t>
       </w:r>
       <w:r>
-        <w:t>5</w:t>
+        <w:rPr>
+          <w:rFonts w:ascii="Wingdings" w:hAnsi="Wingdings"/>
+          <w:color w:val="88D0FF"/>
+        </w:rPr>
+        <w:t>n</w:t>
       </w:r>
       <w:r>
-        <w:t>6</w:t>
+        <w:rPr>
+          <w:rFonts w:ascii="Wingdings" w:hAnsi="Wingdings"/>
+          <w:color w:val="A8A9AD"/>
+        </w:rPr>
+        <w:t>n</w:t>
       </w:r>
       <w:r>
-        <w:t>1</w:t>
+        <w:rPr>
+          <w:rFonts w:ascii="Wingdings" w:hAnsi="Wingdings"/>
+          <w:color w:val="FF0000"/>
+        </w:rPr>
+        <w:t>n</w:t>
       </w:r>
       <w:r>
-        <w:t>3</w:t>
+        <w:rPr>
+          <w:rFonts w:ascii="Wingdings" w:hAnsi="Wingdings"/>
+          <w:color w:val="FF0000"/>
+        </w:rPr>
+        <w:t>n</w:t>
       </w:r>
     </w:p>
     <w:p>
       <w:r>
-        <w:t>2</w:t>
+        <w:rPr>
+          <w:rFonts w:ascii="Wingdings" w:hAnsi="Wingdings"/>
+          <w:color w:val="007800"/>
+        </w:rPr>
+        <w:t>n</w:t>
       </w:r>
       <w:r>
-        <w:t>6</w:t>
+        <w:rPr>
+          <w:rFonts w:ascii="Wingdings" w:hAnsi="Wingdings"/>
+          <w:color w:val="007800"/>
+        </w:rPr>
+        <w:t>n</w:t>
       </w:r>
       <w:r>
-        <w:t>2</w:t>
+        <w:rPr>
+          <w:rFonts w:ascii="Wingdings" w:hAnsi="Wingdings"/>
+          <w:color w:val="FF0000"/>
+        </w:rPr>
+        <w:t>n</w:t>
       </w:r>
       <w:r>
-        <w:t>4</w:t>
+        <w:rPr>
+          <w:rFonts w:ascii="Wingdings" w:hAnsi="Wingdings"/>
+          <w:color w:val="007800"/>
+        </w:rPr>
+        <w:t>n</w:t>
       </w:r>
       <w:r>
-        <w:t>2</w:t>
+        <w:rPr>
+          <w:rFonts w:ascii="Wingdings" w:hAnsi="Wingdings"/>
+          <w:color w:val="88D0FF"/>
+        </w:rPr>
+        <w:t>n</w:t>
       </w:r>
     </w:p>
     <w:p>
       <w:r>
-        <w:t>4</w:t>
+        <w:rPr>
+          <w:rFonts w:ascii="Wingdings" w:hAnsi="Wingdings"/>
+          <w:color w:val="88D0FF"/>
+        </w:rPr>
+        <w:t>n</w:t>
       </w:r>
       <w:r>
-        <w:t>5</w:t>
+        <w:rPr>
+          <w:rFonts w:ascii="Wingdings" w:hAnsi="Wingdings"/>
+          <w:color w:val="A8A9AD"/>
+        </w:rPr>
+        <w:t>n</w:t>
       </w:r>
       <w:r>
-        <w:t>4</w:t>
+        <w:rPr>
+          <w:rFonts w:ascii="Wingdings" w:hAnsi="Wingdings"/>
+          <w:color w:val="A8A9AD"/>
+        </w:rPr>
+        <w:t>n</w:t>
       </w:r>
       <w:r>
-        <w:t>5</w:t>
+        <w:rPr>
+          <w:rFonts w:ascii="Wingdings" w:hAnsi="Wingdings"/>
+          <w:color w:val="007800"/>
+        </w:rPr>
+        <w:t>n</w:t>
       </w:r>
       <w:r>
-        <w:t>6</w:t>
+        <w:rPr>
+          <w:rFonts w:ascii="Wingdings" w:hAnsi="Wingdings"/>
+        </w:rPr>
+        <w:t>p</w:t>
       </w:r>
     </w:p>
     <w:p>
       <w:r>
-        <w:t>2</w:t>
+        <w:rPr>
+          <w:rFonts w:ascii="Wingdings" w:hAnsi="Wingdings"/>
+        </w:rPr>
+        <w:t>p</w:t>
       </w:r>
       <w:r>
-        <w:t>2</w:t>
+        <w:rPr>
+          <w:rFonts w:ascii="Wingdings" w:hAnsi="Wingdings"/>
+          <w:color w:val="88D0FF"/>
+        </w:rPr>
+        <w:t>n</w:t>
       </w:r>
       <w:r>
-        <w:t>3</w:t>
+        <w:rPr>
+          <w:rFonts w:ascii="Wingdings" w:hAnsi="Wingdings"/>
+        </w:rPr>
+        <w:t>p</w:t>
       </w:r>
       <w:r>
-        <w:t>5</w:t>
+        <w:rPr>
+          <w:rFonts w:ascii="Wingdings" w:hAnsi="Wingdings"/>
+          <w:color w:val="FF0000"/>
+        </w:rPr>
+        <w:t>n</w:t>
       </w:r>
       <w:r>
-        <w:t>2</w:t>
+        <w:rPr>
+          <w:rFonts w:ascii="Wingdings" w:hAnsi="Wingdings"/>
+        </w:rPr>
+        <w:t>p</w:t>
       </w:r>
     </w:p>
     <w:p>
       <w:r>
-        <w:t>4</w:t>
+        <w:rPr>
+          <w:rFonts w:ascii="Wingdings" w:hAnsi="Wingdings"/>
+          <w:color w:val="FFCA00"/>
+        </w:rPr>
+        <w:t>n</w:t>
       </w:r>
       <w:r>
-        <w:t>2</w:t>
+        <w:rPr>
+          <w:rFonts w:ascii="Wingdings" w:hAnsi="Wingdings"/>
+        </w:rPr>
+        <w:t>p</w:t>
       </w:r>
       <w:r>
-        <w:t>1</w:t>
+        <w:rPr>
+          <w:rFonts w:ascii="Wingdings" w:hAnsi="Wingdings"/>
+          <w:color w:val="007800"/>
+        </w:rPr>
+        <w:t>n</w:t>
       </w:r>
       <w:r>
-        <w:t>3</w:t>
+        <w:rPr>
+          <w:rFonts w:ascii="Wingdings" w:hAnsi="Wingdings"/>
+          <w:color w:val="88D0FF"/>
+        </w:rPr>
+        <w:t>n</w:t>
       </w:r>
       <w:r>
-        <w:t>1</w:t>
+        <w:rPr>
+          <w:rFonts w:ascii="Wingdings" w:hAnsi="Wingdings"/>
+          <w:color w:val="88D0FF"/>
+        </w:rPr>
+        <w:t>n</w:t>
+      </w:r>
+    </w:p>
+    <w:p>
+      <w:r>
+        <w:rPr>
+          <w:rFonts w:ascii="Wingdings" w:hAnsi="Wingdings"/>
+          <w:color w:val="FFCA00"/>
+        </w:rPr>
+        <w:t>n</w:t>
+      </w:r>
+      <w:r>
+        <w:rPr>
+          <w:rFonts w:ascii="Wingdings" w:hAnsi="Wingdings"/>
+          <w:color w:val="88D0FF"/>
+        </w:rPr>
+        <w:t>n</w:t>
+      </w:r>
+      <w:r>
+        <w:rPr>
+          <w:rFonts w:ascii="Wingdings" w:hAnsi="Wingdings"/>
+          <w:color w:val="88D0FF"/>
+        </w:rPr>
+        <w:t>n</w:t>
+      </w:r>
+      <w:r>
+        <w:rPr>
+          <w:rFonts w:ascii="Wingdings" w:hAnsi="Wingdings"/>
+          <w:color w:val="88D0FF"/>
+        </w:rPr>
+        <w:t>n</w:t>
+      </w:r>
+      <w:r>
+        <w:rPr>
+          <w:rFonts w:ascii="Wingdings" w:hAnsi="Wingdings"/>
+          <w:color w:val="A8A9AD"/>
+        </w:rPr>
+        <w:t>n</w:t>
+      </w:r>
+    </w:p>
+    <w:p>
+      <w:r>
+        <w:rPr>
+          <w:rFonts w:ascii="Wingdings" w:hAnsi="Wingdings"/>
+          <w:color w:val="FFCA00"/>
+        </w:rPr>
+        <w:t>n</w:t>
+      </w:r>
+      <w:r>
+        <w:rPr>
+          <w:rFonts w:ascii="Wingdings" w:hAnsi="Wingdings"/>
+          <w:color w:val="FFCA00"/>
+        </w:rPr>
+        <w:t>n</w:t>
+      </w:r>
+      <w:r>
+        <w:rPr>
+          <w:rFonts w:ascii="Wingdings" w:hAnsi="Wingdings"/>
+          <w:color w:val="A8A9AD"/>
+        </w:rPr>
+        <w:t>n</w:t>
+      </w:r>
+      <w:r>
+        <w:rPr>
+          <w:rFonts w:ascii="Wingdings" w:hAnsi="Wingdings"/>
+          <w:color w:val="FF0000"/>
+        </w:rPr>
+        <w:t>n</w:t>
+      </w:r>
+      <w:r>
+        <w:rPr>
+          <w:rFonts w:ascii="Wingdings" w:hAnsi="Wingdings"/>
+          <w:color w:val="88D0FF"/>
+        </w:rPr>
+        <w:t>n</w:t>
+      </w:r>
+    </w:p>
+    <w:p>
+      <w:r>
+        <w:rPr>
+          <w:rFonts w:ascii="Wingdings" w:hAnsi="Wingdings"/>
+          <w:color w:val="FF0000"/>
+        </w:rPr>
+        <w:t>n</w:t>
+      </w:r>
+      <w:r>
+        <w:rPr>
+          <w:rFonts w:ascii="Wingdings" w:hAnsi="Wingdings"/>
+          <w:color w:val="A8A9AD"/>
+        </w:rPr>
+        <w:t>n</w:t>
+      </w:r>
+      <w:r>
+        <w:rPr>
+          <w:rFonts w:ascii="Wingdings" w:hAnsi="Wingdings"/>
+          <w:color w:val="007800"/>
+        </w:rPr>
+        <w:t>n</w:t>
+      </w:r>
+      <w:r>
+        <w:rPr>
+          <w:rFonts w:ascii="Wingdings" w:hAnsi="Wingdings"/>
+          <w:color w:val="FF0000"/>
+        </w:rPr>
+        <w:t>n</w:t>
+      </w:r>
+      <w:r>
+        <w:rPr>
+          <w:rFonts w:ascii="Wingdings" w:hAnsi="Wingdings"/>
+          <w:color w:val="A8A9AD"/>
+        </w:rPr>
+        <w:t>n</w:t>
+      </w:r>
+    </w:p>
+    <w:p>
+      <w:r>
+        <w:rPr>
+          <w:rFonts w:ascii="Wingdings" w:hAnsi="Wingdings"/>
+          <w:color w:val="A8A9AD"/>
+        </w:rPr>
+        <w:t>n</w:t>
+      </w:r>
+      <w:r>
+        <w:rPr>
+          <w:rFonts w:ascii="Wingdings" w:hAnsi="Wingdings"/>
+          <w:color w:val="FFCA00"/>
+        </w:rPr>
+        <w:t>n</w:t>
+      </w:r>
+      <w:r>
+        <w:rPr>
+          <w:rFonts w:ascii="Wingdings" w:hAnsi="Wingdings"/>
+        </w:rPr>
+        <w:t>p</w:t>
+      </w:r>
+      <w:r>
+        <w:rPr>
+          <w:rFonts w:ascii="Wingdings" w:hAnsi="Wingdings"/>
+          <w:color w:val="FFCA00"/>
+        </w:rPr>
+        <w:t>n</w:t>
+      </w:r>
+      <w:r>
+        <w:rPr>
+          <w:rFonts w:ascii="Wingdings" w:hAnsi="Wingdings"/>
+          <w:color w:val="FFCA00"/>
+        </w:rPr>
+        <w:t>n</w:t>
+      </w:r>
+    </w:p>
+    <w:p>
+      <w:r>
+        <w:rPr>
+          <w:rFonts w:ascii="Wingdings" w:hAnsi="Wingdings"/>
+          <w:color w:val="007800"/>
+        </w:rPr>
+        <w:t>n</w:t>
+      </w:r>
+      <w:r>
+        <w:rPr>
+          <w:rFonts w:ascii="Wingdings" w:hAnsi="Wingdings"/>
+          <w:color w:val="007800"/>
+        </w:rPr>
+        <w:t>n</w:t>
+      </w:r>
+      <w:r>
+        <w:rPr>
+          <w:rFonts w:ascii="Wingdings" w:hAnsi="Wingdings"/>
+          <w:color w:val="007800"/>
+        </w:rPr>
+        <w:t>n</w:t>
+      </w:r>
+      <w:r>
+        <w:rPr>
+          <w:rFonts w:ascii="Wingdings" w:hAnsi="Wingdings"/>
+          <w:color w:val="A8A9AD"/>
+        </w:rPr>
+        <w:t>n</w:t>
+      </w:r>
+      <w:r>
+        <w:rPr>
+          <w:rFonts w:ascii="Wingdings" w:hAnsi="Wingdings"/>
+        </w:rPr>
+        <w:t>p</w:t>
+      </w:r>
+    </w:p>
+    <w:p>
+      <w:r>
+        <w:rPr>
+          <w:rFonts w:ascii="Wingdings" w:hAnsi="Wingdings"/>
+          <w:color w:val="A8A9AD"/>
+        </w:rPr>
+        <w:t>n</w:t>
+      </w:r>
+      <w:r>
+        <w:rPr>
+          <w:rFonts w:ascii="Wingdings" w:hAnsi="Wingdings"/>
+          <w:color w:val="88D0FF"/>
+        </w:rPr>
+        <w:t>n</w:t>
+      </w:r>
+      <w:r>
+        <w:rPr>
+          <w:rFonts w:ascii="Wingdings" w:hAnsi="Wingdings"/>
+          <w:color w:val="FFCA00"/>
+        </w:rPr>
+        <w:t>n</w:t>
+      </w:r>
+      <w:r>
+        <w:rPr>
+          <w:rFonts w:ascii="Wingdings" w:hAnsi="Wingdings"/>
+          <w:color w:val="88D0FF"/>
+        </w:rPr>
+        <w:t>n</w:t>
+      </w:r>
+      <w:r>
+        <w:rPr>
+          <w:rFonts w:ascii="Wingdings" w:hAnsi="Wingdings"/>
+          <w:color w:val="FF0000"/>
+        </w:rPr>
+        <w:t>n</w:t>
+      </w:r>
+    </w:p>
+    <w:p>
+      <w:r>
+        <w:rPr>
+          <w:rFonts w:ascii="Wingdings" w:hAnsi="Wingdings"/>
+        </w:rPr>
+        <w:t>p</w:t>
+      </w:r>
+      <w:r>
+        <w:rPr>
+          <w:rFonts w:ascii="Wingdings" w:hAnsi="Wingdings"/>
+          <w:color w:val="FF0000"/>
+        </w:rPr>
+        <w:t>n</w:t>
+      </w:r>
+      <w:r>
+        <w:rPr>
+          <w:rFonts w:ascii="Wingdings" w:hAnsi="Wingdings"/>
+          <w:color w:val="FFCA00"/>
+        </w:rPr>
+        <w:t>n</w:t>
+      </w:r>
+      <w:r>
+        <w:rPr>
+          <w:rFonts w:ascii="Wingdings" w:hAnsi="Wingdings"/>
+          <w:color w:val="FF0000"/>
+        </w:rPr>
+        <w:t>n</w:t>
+      </w:r>
+      <w:r>
+        <w:rPr>
+          <w:rFonts w:ascii="Wingdings" w:hAnsi="Wingdings"/>
+        </w:rPr>
+        <w:t>p</w:t>
+      </w:r>
+    </w:p>
+    <w:p>
+      <w:r>
+        <w:rPr>
+          <w:rFonts w:ascii="Wingdings" w:hAnsi="Wingdings"/>
+          <w:color w:val="88D0FF"/>
+        </w:rPr>
+        <w:t>n</w:t>
+      </w:r>
+      <w:r>
+        <w:rPr>
+          <w:rFonts w:ascii="Wingdings" w:hAnsi="Wingdings"/>
+          <w:color w:val="007800"/>
+        </w:rPr>
+        <w:t>n</w:t>
+      </w:r>
+      <w:r>
+        <w:rPr>
+          <w:rFonts w:ascii="Wingdings" w:hAnsi="Wingdings"/>
+          <w:color w:val="FFCA00"/>
+        </w:rPr>
+        <w:t>n</w:t>
+      </w:r>
+      <w:r>
+        <w:rPr>
+          <w:rFonts w:ascii="Wingdings" w:hAnsi="Wingdings"/>
+          <w:color w:val="FF0000"/>
+        </w:rPr>
+        <w:t>n</w:t>
+      </w:r>
+      <w:r>
+        <w:rPr>
+          <w:rFonts w:ascii="Wingdings" w:hAnsi="Wingdings"/>
+        </w:rPr>
+        <w:t>p</w:t>
+      </w:r>
+    </w:p>
+    <w:p>
+      <w:r>
+        <w:rPr>
+          <w:rFonts w:ascii="Wingdings" w:hAnsi="Wingdings"/>
+          <w:color w:val="A8A9AD"/>
+        </w:rPr>
+        <w:t>n</w:t>
+      </w:r>
+      <w:r>
+        <w:rPr>
+          <w:rFonts w:ascii="Wingdings" w:hAnsi="Wingdings"/>
+          <w:color w:val="A8A9AD"/>
+        </w:rPr>
+        <w:t>n</w:t>
+      </w:r>
+      <w:r>
+        <w:rPr>
+          <w:rFonts w:ascii="Wingdings" w:hAnsi="Wingdings"/>
+          <w:color w:val="FFCA00"/>
+        </w:rPr>
+        <w:t>n</w:t>
+      </w:r>
+      <w:r>
+        <w:rPr>
+          <w:rFonts w:ascii="Wingdings" w:hAnsi="Wingdings"/>
+          <w:color w:val="FFCA00"/>
+        </w:rPr>
+        <w:t>n</w:t>
+      </w:r>
+      <w:r>
+        <w:rPr>
+          <w:rFonts w:ascii="Wingdings" w:hAnsi="Wingdings"/>
+          <w:color w:val="007800"/>
+        </w:rPr>
+        <w:t>n</w:t>
+      </w:r>
+    </w:p>
+    <w:p>
+      <w:r>
+        <w:rPr>
+          <w:rFonts w:ascii="Wingdings" w:hAnsi="Wingdings"/>
+          <w:color w:val="FFCA00"/>
+        </w:rPr>
+        <w:t>n</w:t>
+      </w:r>
+      <w:r>
+        <w:rPr>
+          <w:rFonts w:ascii="Wingdings" w:hAnsi="Wingdings"/>
+          <w:color w:val="007800"/>
+        </w:rPr>
+        <w:t>n</w:t>
+      </w:r>
+      <w:r>
+        <w:rPr>
+          <w:rFonts w:ascii="Wingdings" w:hAnsi="Wingdings"/>
+          <w:color w:val="A8A9AD"/>
+        </w:rPr>
+        <w:t>n</w:t>
+      </w:r>
+      <w:r>
+        <w:rPr>
+          <w:rFonts w:ascii="Wingdings" w:hAnsi="Wingdings"/>
+          <w:color w:val="A8A9AD"/>
+        </w:rPr>
+        <w:t>n</w:t>
+      </w:r>
+      <w:r>
+        <w:rPr>
+          <w:rFonts w:ascii="Wingdings" w:hAnsi="Wingdings"/>
+          <w:color w:val="FFCA00"/>
+        </w:rPr>
+        <w:t>n</w:t>
+      </w:r>
+    </w:p>
+    <w:p>
+      <w:r>
+        <w:rPr>
+          <w:rFonts w:ascii="Wingdings" w:hAnsi="Wingdings"/>
+          <w:color w:val="A8A9AD"/>
+        </w:rPr>
+        <w:t>n</w:t>
+      </w:r>
+      <w:r>
+        <w:rPr>
+          <w:rFonts w:ascii="Wingdings" w:hAnsi="Wingdings"/>
+          <w:color w:val="A8A9AD"/>
+        </w:rPr>
+        <w:t>n</w:t>
+      </w:r>
+      <w:r>
+        <w:rPr>
+          <w:rFonts w:ascii="Wingdings" w:hAnsi="Wingdings"/>
+          <w:color w:val="88D0FF"/>
+        </w:rPr>
+        <w:t>n</w:t>
+      </w:r>
+      <w:r>
+        <w:rPr>
+          <w:rFonts w:ascii="Wingdings" w:hAnsi="Wingdings"/>
+          <w:color w:val="A8A9AD"/>
+        </w:rPr>
+        <w:t>n</w:t>
+      </w:r>
+      <w:r>
+        <w:rPr>
+          <w:rFonts w:ascii="Wingdings" w:hAnsi="Wingdings"/>
+          <w:color w:val="007800"/>
+        </w:rPr>
+        <w:t>n</w:t>
+      </w:r>
+    </w:p>
+    <w:p>
+      <w:r>
+        <w:rPr>
+          <w:rFonts w:ascii="Wingdings" w:hAnsi="Wingdings"/>
+        </w:rPr>
+        <w:t>p</w:t>
+      </w:r>
+      <w:r>
+        <w:rPr>
+          <w:rFonts w:ascii="Wingdings" w:hAnsi="Wingdings"/>
+          <w:color w:val="FFCA00"/>
+        </w:rPr>
+        <w:t>n</w:t>
+      </w:r>
+      <w:r>
+        <w:rPr>
+          <w:rFonts w:ascii="Wingdings" w:hAnsi="Wingdings"/>
+          <w:color w:val="FF0000"/>
+        </w:rPr>
+        <w:t>n</w:t>
+      </w:r>
+      <w:r>
+        <w:rPr>
+          <w:rFonts w:ascii="Wingdings" w:hAnsi="Wingdings"/>
+          <w:color w:val="FFCA00"/>
+        </w:rPr>
+        <w:t>n</w:t>
+      </w:r>
+      <w:r>
+        <w:rPr>
+          <w:rFonts w:ascii="Wingdings" w:hAnsi="Wingdings"/>
+          <w:color w:val="88D0FF"/>
+        </w:rPr>
+        <w:t>n</w:t>
+      </w:r>
+    </w:p>
+    <w:p>
+      <w:r>
+        <w:rPr>
+          <w:rFonts w:ascii="Wingdings" w:hAnsi="Wingdings"/>
+          <w:color w:val="FF0000"/>
+        </w:rPr>
+        <w:t>n</w:t>
+      </w:r>
+      <w:r>
+        <w:rPr>
+          <w:rFonts w:ascii="Wingdings" w:hAnsi="Wingdings"/>
+        </w:rPr>
+        <w:t>p</w:t>
+      </w:r>
+      <w:r>
+        <w:rPr>
+          <w:rFonts w:ascii="Wingdings" w:hAnsi="Wingdings"/>
+          <w:color w:val="007800"/>
+        </w:rPr>
+        <w:t>n</w:t>
+      </w:r>
+      <w:r>
+        <w:rPr>
+          <w:rFonts w:ascii="Wingdings" w:hAnsi="Wingdings"/>
+        </w:rPr>
+        <w:t>p</w:t>
+      </w:r>
+      <w:r>
+        <w:rPr>
+          <w:rFonts w:ascii="Wingdings" w:hAnsi="Wingdings"/>
+          <w:color w:val="FF0000"/>
+        </w:rPr>
+        <w:t>n</w:t>
+      </w:r>
+    </w:p>
+    <w:p>
+      <w:r>
+        <w:rPr>
+          <w:rFonts w:ascii="Wingdings" w:hAnsi="Wingdings"/>
+          <w:color w:val="FFCA00"/>
+        </w:rPr>
+        <w:t>n</w:t>
+      </w:r>
+      <w:r>
+        <w:rPr>
+          <w:rFonts w:ascii="Wingdings" w:hAnsi="Wingdings"/>
+          <w:color w:val="007800"/>
+        </w:rPr>
+        <w:t>n</w:t>
+      </w:r>
+      <w:r>
+        <w:rPr>
+          <w:rFonts w:ascii="Wingdings" w:hAnsi="Wingdings"/>
+          <w:color w:val="FFCA00"/>
+        </w:rPr>
+        <w:t>n</w:t>
+      </w:r>
+      <w:r>
+        <w:rPr>
+          <w:rFonts w:ascii="Wingdings" w:hAnsi="Wingdings"/>
+          <w:color w:val="FF0000"/>
+        </w:rPr>
+        <w:t>n</w:t>
+      </w:r>
+      <w:r>
+        <w:rPr>
+          <w:rFonts w:ascii="Wingdings" w:hAnsi="Wingdings"/>
+          <w:color w:val="88D0FF"/>
+        </w:rPr>
+        <w:t>n</w:t>
+      </w:r>
+    </w:p>
+    <w:p>
+      <w:r>
+        <w:rPr>
+          <w:rFonts w:ascii="Wingdings" w:hAnsi="Wingdings"/>
+          <w:color w:val="88D0FF"/>
+        </w:rPr>
+        <w:t>n</w:t>
+      </w:r>
+      <w:r>
+        <w:rPr>
+          <w:rFonts w:ascii="Wingdings" w:hAnsi="Wingdings"/>
+          <w:color w:val="FF0000"/>
+        </w:rPr>
+        <w:t>n</w:t>
+      </w:r>
+      <w:r>
+        <w:rPr>
+          <w:rFonts w:ascii="Wingdings" w:hAnsi="Wingdings"/>
+        </w:rPr>
+        <w:t>p</w:t>
+      </w:r>
+      <w:r>
+        <w:rPr>
+          <w:rFonts w:ascii="Wingdings" w:hAnsi="Wingdings"/>
+          <w:color w:val="FFCA00"/>
+        </w:rPr>
+        <w:t>n</w:t>
+      </w:r>
+      <w:r>
+        <w:rPr>
+          <w:rFonts w:ascii="Wingdings" w:hAnsi="Wingdings"/>
+          <w:color w:val="007800"/>
+        </w:rPr>
+        <w:t>n</w:t>
+      </w:r>
+    </w:p>
+    <w:p>
+      <w:r>
+        <w:rPr>
+          <w:rFonts w:ascii="Wingdings" w:hAnsi="Wingdings"/>
+          <w:color w:val="A8A9AD"/>
+        </w:rPr>
+        <w:t>n</w:t>
+      </w:r>
+      <w:r>
+        <w:rPr>
+          <w:rFonts w:ascii="Wingdings" w:hAnsi="Wingdings"/>
+        </w:rPr>
+        <w:t>p</w:t>
+      </w:r>
+      <w:r>
+        <w:rPr>
+          <w:rFonts w:ascii="Wingdings" w:hAnsi="Wingdings"/>
+          <w:color w:val="007800"/>
+        </w:rPr>
+        <w:t>n</w:t>
+      </w:r>
+      <w:r>
+        <w:rPr>
+          <w:rFonts w:ascii="Wingdings" w:hAnsi="Wingdings"/>
+          <w:color w:val="FFCA00"/>
+        </w:rPr>
+        <w:t>n</w:t>
+      </w:r>
+      <w:r>
+        <w:rPr>
+          <w:rFonts w:ascii="Wingdings" w:hAnsi="Wingdings"/>
+          <w:color w:val="A8A9AD"/>
+        </w:rPr>
+        <w:t>n</w:t>
+      </w:r>
+    </w:p>
+    <w:p>
+      <w:r>
+        <w:rPr>
+          <w:rFonts w:ascii="Wingdings" w:hAnsi="Wingdings"/>
+          <w:color w:val="88D0FF"/>
+        </w:rPr>
+        <w:t>n</w:t>
+      </w:r>
+      <w:r>
+        <w:rPr>
+          <w:rFonts w:ascii="Wingdings" w:hAnsi="Wingdings"/>
+          <w:color w:val="FF0000"/>
+        </w:rPr>
+        <w:t>n</w:t>
+      </w:r>
+      <w:r>
+        <w:rPr>
+          <w:rFonts w:ascii="Wingdings" w:hAnsi="Wingdings"/>
+        </w:rPr>
+        <w:t>p</w:t>
+      </w:r>
+      <w:r>
+        <w:rPr>
+          <w:rFonts w:ascii="Wingdings" w:hAnsi="Wingdings"/>
+          <w:color w:val="A8A9AD"/>
+        </w:rPr>
+        <w:t>n</w:t>
+      </w:r>
+      <w:r>
+        <w:rPr>
+          <w:rFonts w:ascii="Wingdings" w:hAnsi="Wingdings"/>
+          <w:color w:val="007800"/>
+        </w:rPr>
+        <w:t>n</w:t>
+      </w:r>
+    </w:p>
+    <w:p>
+      <w:r>
+        <w:rPr>
+          <w:rFonts w:ascii="Wingdings" w:hAnsi="Wingdings"/>
+          <w:color w:val="A8A9AD"/>
+        </w:rPr>
+        <w:t>n</w:t>
+      </w:r>
+      <w:r>
+        <w:rPr>
+          <w:rFonts w:ascii="Wingdings" w:hAnsi="Wingdings"/>
+          <w:color w:val="A8A9AD"/>
+        </w:rPr>
+        <w:t>n</w:t>
+      </w:r>
+      <w:r>
+        <w:rPr>
+          <w:rFonts w:ascii="Wingdings" w:hAnsi="Wingdings"/>
+          <w:color w:val="FFCA00"/>
+        </w:rPr>
+        <w:t>n</w:t>
+      </w:r>
+      <w:r>
+        <w:rPr>
+          <w:rFonts w:ascii="Wingdings" w:hAnsi="Wingdings"/>
+        </w:rPr>
+        <w:t>p</w:t>
+      </w:r>
+      <w:r>
+        <w:rPr>
+          <w:rFonts w:ascii="Wingdings" w:hAnsi="Wingdings"/>
+          <w:color w:val="FFCA00"/>
+        </w:rPr>
+        <w:t>n</w:t>
+      </w:r>
+    </w:p>
+    <w:p>
+      <w:r>
+        <w:rPr>
+          <w:rFonts w:ascii="Wingdings" w:hAnsi="Wingdings"/>
+          <w:color w:val="A8A9AD"/>
+        </w:rPr>
+        <w:t>n</w:t>
+      </w:r>
+      <w:r>
+        <w:rPr>
+          <w:rFonts w:ascii="Wingdings" w:hAnsi="Wingdings"/>
+          <w:color w:val="007800"/>
+        </w:rPr>
+        <w:t>n</w:t>
+      </w:r>
+      <w:r>
+        <w:rPr>
+          <w:rFonts w:ascii="Wingdings" w:hAnsi="Wingdings"/>
+          <w:color w:val="A8A9AD"/>
+        </w:rPr>
+        <w:t>n</w:t>
+      </w:r>
+      <w:r>
+        <w:rPr>
+          <w:rFonts w:ascii="Wingdings" w:hAnsi="Wingdings"/>
+        </w:rPr>
+        <w:t>p</w:t>
+      </w:r>
+      <w:r>
+        <w:rPr>
+          <w:rFonts w:ascii="Wingdings" w:hAnsi="Wingdings"/>
+          <w:color w:val="FFCA00"/>
+        </w:rPr>
+        <w:t>n</w:t>
+      </w:r>
+    </w:p>
+    <w:p>
+      <w:r>
+        <w:rPr>
+          <w:rFonts w:ascii="Wingdings" w:hAnsi="Wingdings"/>
+        </w:rPr>
+        <w:t>p</w:t>
+      </w:r>
+      <w:r>
+        <w:rPr>
+          <w:rFonts w:ascii="Wingdings" w:hAnsi="Wingdings"/>
+          <w:color w:val="A8A9AD"/>
+        </w:rPr>
+        <w:t>n</w:t>
+      </w:r>
+      <w:r>
+        <w:rPr>
+          <w:rFonts w:ascii="Wingdings" w:hAnsi="Wingdings"/>
+          <w:color w:val="007800"/>
+        </w:rPr>
+        <w:t>n</w:t>
+      </w:r>
+      <w:r>
+        <w:rPr>
+          <w:rFonts w:ascii="Wingdings" w:hAnsi="Wingdings"/>
+          <w:color w:val="FFCA00"/>
+        </w:rPr>
+        <w:t>n</w:t>
+      </w:r>
+      <w:r>
+        <w:rPr>
+          <w:rFonts w:ascii="Wingdings" w:hAnsi="Wingdings"/>
+          <w:color w:val="FFCA00"/>
+        </w:rPr>
+        <w:t>n</w:t>
+      </w:r>
+    </w:p>
+    <w:p>
+      <w:r>
+        <w:rPr>
+          <w:rFonts w:ascii="Wingdings" w:hAnsi="Wingdings"/>
+          <w:color w:val="88D0FF"/>
+        </w:rPr>
+        <w:t>n</w:t>
+      </w:r>
+      <w:r>
+        <w:rPr>
+          <w:rFonts w:ascii="Wingdings" w:hAnsi="Wingdings"/>
+          <w:color w:val="88D0FF"/>
+        </w:rPr>
+        <w:t>n</w:t>
+      </w:r>
+      <w:r>
+        <w:rPr>
+          <w:rFonts w:ascii="Wingdings" w:hAnsi="Wingdings"/>
+          <w:color w:val="A8A9AD"/>
+        </w:rPr>
+        <w:t>n</w:t>
+      </w:r>
+      <w:r>
+        <w:rPr>
+          <w:rFonts w:ascii="Wingdings" w:hAnsi="Wingdings"/>
+          <w:color w:val="FF0000"/>
+        </w:rPr>
+        <w:t>n</w:t>
+      </w:r>
+      <w:r>
+        <w:rPr>
+          <w:rFonts w:ascii="Wingdings" w:hAnsi="Wingdings"/>
+          <w:color w:val="FFCA00"/>
+        </w:rPr>
+        <w:t>n</w:t>
+      </w:r>
+    </w:p>
+    <w:p>
+      <w:r>
+        <w:rPr>
+          <w:rFonts w:ascii="Wingdings" w:hAnsi="Wingdings"/>
+          <w:color w:val="88D0FF"/>
+        </w:rPr>
+        <w:t>n</w:t>
+      </w:r>
+      <w:r>
+        <w:rPr>
+          <w:rFonts w:ascii="Wingdings" w:hAnsi="Wingdings"/>
+          <w:color w:val="FFCA00"/>
+        </w:rPr>
+        <w:t>n</w:t>
+      </w:r>
+      <w:r>
+        <w:rPr>
+          <w:rFonts w:ascii="Wingdings" w:hAnsi="Wingdings"/>
+          <w:color w:val="007800"/>
+        </w:rPr>
+        <w:t>n</w:t>
+      </w:r>
+      <w:r>
+        <w:rPr>
+          <w:rFonts w:ascii="Wingdings" w:hAnsi="Wingdings"/>
+        </w:rPr>
+        <w:t>p</w:t>
+      </w:r>
+      <w:r>
+        <w:rPr>
+          <w:rFonts w:ascii="Wingdings" w:hAnsi="Wingdings"/>
+          <w:color w:val="FFCA00"/>
+        </w:rPr>
+        <w:t>n</w:t>
+      </w:r>
+    </w:p>
+    <w:p>
+      <w:r>
+        <w:rPr>
+          <w:rFonts w:ascii="Wingdings" w:hAnsi="Wingdings"/>
+          <w:color w:val="88D0FF"/>
+        </w:rPr>
+        <w:t>n</w:t>
+      </w:r>
+      <w:r>
+        <w:rPr>
+          <w:rFonts w:ascii="Wingdings" w:hAnsi="Wingdings"/>
+          <w:color w:val="A8A9AD"/>
+        </w:rPr>
+        <w:t>n</w:t>
+      </w:r>
+      <w:r>
+        <w:rPr>
+          <w:rFonts w:ascii="Wingdings" w:hAnsi="Wingdings"/>
+          <w:color w:val="FF0000"/>
+        </w:rPr>
+        <w:t>n</w:t>
+      </w:r>
+      <w:r>
+        <w:rPr>
+          <w:rFonts w:ascii="Wingdings" w:hAnsi="Wingdings"/>
+          <w:color w:val="FFCA00"/>
+        </w:rPr>
+        <w:t>n</w:t>
+      </w:r>
+      <w:r>
+        <w:rPr>
+          <w:rFonts w:ascii="Wingdings" w:hAnsi="Wingdings"/>
+          <w:color w:val="A8A9AD"/>
+        </w:rPr>
+        <w:t>n</w:t>
+      </w:r>
+    </w:p>
+    <w:p>
+      <w:r>
+        <w:rPr>
+          <w:rFonts w:ascii="Wingdings" w:hAnsi="Wingdings"/>
+          <w:color w:val="88D0FF"/>
+        </w:rPr>
+        <w:t>n</w:t>
+      </w:r>
+      <w:r>
+        <w:rPr>
+          <w:rFonts w:ascii="Wingdings" w:hAnsi="Wingdings"/>
+          <w:color w:val="007800"/>
+        </w:rPr>
+        <w:t>n</w:t>
+      </w:r>
+      <w:r>
+        <w:rPr>
+          <w:rFonts w:ascii="Wingdings" w:hAnsi="Wingdings"/>
+          <w:color w:val="A8A9AD"/>
+        </w:rPr>
+        <w:t>n</w:t>
+      </w:r>
+      <w:r>
+        <w:rPr>
+          <w:rFonts w:ascii="Wingdings" w:hAnsi="Wingdings"/>
+        </w:rPr>
+        <w:t>p</w:t>
+      </w:r>
+      <w:r>
+        <w:rPr>
+          <w:rFonts w:ascii="Wingdings" w:hAnsi="Wingdings"/>
+          <w:color w:val="88D0FF"/>
+        </w:rPr>
+        <w:t>n</w:t>
+      </w:r>
+    </w:p>
+    <w:p>
+      <w:r>
+        <w:rPr>
+          <w:rFonts w:ascii="Wingdings" w:hAnsi="Wingdings"/>
+          <w:color w:val="FF0000"/>
+        </w:rPr>
+        <w:t>n</w:t>
+      </w:r>
+      <w:r>
+        <w:rPr>
+          <w:rFonts w:ascii="Wingdings" w:hAnsi="Wingdings"/>
+        </w:rPr>
+        <w:t>p</w:t>
+      </w:r>
+      <w:r>
+        <w:rPr>
+          <w:rFonts w:ascii="Wingdings" w:hAnsi="Wingdings"/>
+        </w:rPr>
+        <w:t>p</w:t>
+      </w:r>
+      <w:r>
+        <w:rPr>
+          <w:rFonts w:ascii="Wingdings" w:hAnsi="Wingdings"/>
+          <w:color w:val="007800"/>
+        </w:rPr>
+        <w:t>n</w:t>
+      </w:r>
+      <w:r>
+        <w:rPr>
+          <w:rFonts w:ascii="Wingdings" w:hAnsi="Wingdings"/>
+          <w:color w:val="FFCA00"/>
+        </w:rPr>
+        <w:t>n</w:t>
       </w:r>
     </w:p>
     <w:sectPr>

</xml_diff>